<commit_message>
Updated Lab 3 and Lab 4.  Almost done I beleive.
</commit_message>
<xml_diff>
--- a/docs/Lab3/Lab3.docx
+++ b/docs/Lab3/Lab3.docx
@@ -798,8 +798,12 @@
               <w:tblStyle w:val="TableGrid"/>
               <w:tblW w:w="0" w:type="auto"/>
               <w:tblBorders>
-                <w:insideH w:val="single" w:sz="6" w:space="0" w:color="auto"/>
-                <w:insideV w:val="single" w:sz="6" w:space="0" w:color="auto"/>
+                <w:top w:val="none" w:sz="0" w:space="0" w:color="auto"/>
+                <w:left w:val="none" w:sz="0" w:space="0" w:color="auto"/>
+                <w:bottom w:val="none" w:sz="0" w:space="0" w:color="auto"/>
+                <w:right w:val="none" w:sz="0" w:space="0" w:color="auto"/>
+                <w:insideH w:val="none" w:sz="0" w:space="0" w:color="auto"/>
+                <w:insideV w:val="none" w:sz="0" w:space="0" w:color="auto"/>
               </w:tblBorders>
               <w:tblLayout w:type="fixed"/>
               <w:tblLook w:val="04A0" w:firstRow="1" w:lastRow="0" w:firstColumn="1" w:lastColumn="0" w:noHBand="0" w:noVBand="1"/>
@@ -1038,7 +1042,6 @@
               <w:rPr>
                 <w:b/>
               </w:rPr>
-              <w:lastRenderedPageBreak/>
               <w:t>Discover</w:t>
             </w:r>
             <w:r>
@@ -1072,6 +1075,7 @@
               </w:pBdr>
             </w:pPr>
             <w:r>
+              <w:lastRenderedPageBreak/>
               <w:t xml:space="preserve">Yesterday, we learned that computers understand 0’s and 1’s and that if we want to store numbers or letters we can group these 0’s and 1’s together.  We do </w:t>
             </w:r>
             <w:proofErr w:type="gramStart"/>
@@ -2530,6 +2534,8 @@
             </w:r>
           </w:p>
         </w:tc>
+        <w:bookmarkStart w:id="0" w:name="_GoBack"/>
+        <w:bookmarkEnd w:id="0"/>
       </w:tr>
       <w:tr>
         <w:trPr>
@@ -2641,7 +2647,6 @@
               <w:rPr>
                 <w:b/>
               </w:rPr>
-              <w:lastRenderedPageBreak/>
               <w:t>Evaluation: 5 min</w:t>
             </w:r>
           </w:p>
@@ -2657,12 +2662,8 @@
               </w:pBdr>
             </w:pPr>
             <w:r>
-              <w:t>Once the computers are picked</w:t>
-            </w:r>
-            <w:bookmarkStart w:id="0" w:name="_GoBack"/>
-            <w:bookmarkEnd w:id="0"/>
-            <w:r>
-              <w:t xml:space="preserve"> up, ask a few reflection questions: </w:t>
+              <w:lastRenderedPageBreak/>
+              <w:t xml:space="preserve">Once the computers are picked up, ask a few reflection questions: </w:t>
             </w:r>
           </w:p>
           <w:p>
@@ -2771,6 +2772,7 @@
               <w:rPr>
                 <w:b/>
               </w:rPr>
+              <w:lastRenderedPageBreak/>
               <w:t xml:space="preserve">Test </w:t>
             </w:r>
             <w:proofErr w:type="gramStart"/>

</xml_diff>